<commit_message>
update  : replace satchel to bag in the text
</commit_message>
<xml_diff>
--- a/Project Management/Dossier Réalisation de Projet/Bilan_comparatif.docx
+++ b/Project Management/Dossier Réalisation de Projet/Bilan_comparatif.docx
@@ -439,22 +439,20 @@
     <w:p>
       <w:pPr>
         <w:pStyle w:val="Titre2"/>
-        <w:rPr>
-          <w:lang w:val="fr-FR"/>
-        </w:rPr>
-      </w:pPr>
-      <w:r>
-        <w:rPr>
-          <w:lang w:val="fr-FR"/>
-        </w:rPr>
-        <w:t>Fabrication et Conditionnement</w:t>
-      </w:r>
-    </w:p>
-    <w:p>
-      <w:pPr>
-        <w:rPr>
-          <w:sz w:val="24"/>
-          <w:lang w:val="fr-FR"/>
+      </w:pPr>
+      <w:r>
+        <w:t xml:space="preserve">Fabrication et </w:t>
+      </w:r>
+      <w:proofErr w:type="spellStart"/>
+      <w:r>
+        <w:t>Conditionnement</w:t>
+      </w:r>
+      <w:proofErr w:type="spellEnd"/>
+    </w:p>
+    <w:p>
+      <w:pPr>
+        <w:rPr>
+          <w:sz w:val="24"/>
         </w:rPr>
       </w:pPr>
     </w:p>
@@ -1335,16 +1333,32 @@
         <w:rPr>
           <w:sz w:val="24"/>
         </w:rPr>
-        <w:t xml:space="preserve">concern satchel, the next </w:t>
-      </w:r>
-      <w:proofErr w:type="spellStart"/>
-      <w:r>
-        <w:rPr>
-          <w:sz w:val="24"/>
-        </w:rPr>
-        <w:t>to</w:t>
-      </w:r>
-      <w:proofErr w:type="spellEnd"/>
+        <w:t xml:space="preserve">concern </w:t>
+      </w:r>
+      <w:r>
+        <w:rPr>
+          <w:sz w:val="24"/>
+        </w:rPr>
+        <w:t>bag</w:t>
+      </w:r>
+      <w:r>
+        <w:rPr>
+          <w:sz w:val="24"/>
+        </w:rPr>
+        <w:t>s</w:t>
+      </w:r>
+      <w:r>
+        <w:rPr>
+          <w:sz w:val="24"/>
+        </w:rPr>
+        <w:t xml:space="preserve">, the next </w:t>
+      </w:r>
+      <w:r>
+        <w:rPr>
+          <w:sz w:val="24"/>
+        </w:rPr>
+        <w:t>two</w:t>
+      </w:r>
       <w:r>
         <w:rPr>
           <w:sz w:val="24"/>
@@ -1425,7 +1439,31 @@
         <w:rPr>
           <w:sz w:val="24"/>
         </w:rPr>
-        <w:t>As we can see on this picture, we fulfilled satchel and bag orders. But the sample orders are incomplete, 4000 samples are missing in a 12-hour shift. We can say, because of the capacity of the machine. We can’t find a better way in this case, now we know we couldn’t make more of 81000 sample in 12 hours.</w:t>
+        <w:t xml:space="preserve">As we can see on this picture, we fulfilled </w:t>
+      </w:r>
+      <w:r>
+        <w:rPr>
+          <w:sz w:val="24"/>
+        </w:rPr>
+        <w:t>bag</w:t>
+      </w:r>
+      <w:r>
+        <w:rPr>
+          <w:sz w:val="24"/>
+        </w:rPr>
+        <w:t xml:space="preserve"> and b</w:t>
+      </w:r>
+      <w:r>
+        <w:rPr>
+          <w:sz w:val="24"/>
+        </w:rPr>
+        <w:t>ox</w:t>
+      </w:r>
+      <w:r>
+        <w:rPr>
+          <w:sz w:val="24"/>
+        </w:rPr>
+        <w:t xml:space="preserve"> orders. But the sample orders are incomplete, 4000 samples are missing in a 12-hour shift. We can say, because of the capacity of the machine. We can’t find a better way in this case, now we know we couldn’t make more of 81000 sample in 12 hours.</w:t>
       </w:r>
     </w:p>
     <w:p>
@@ -1439,7 +1477,33 @@
           <w:sz w:val="24"/>
         </w:rPr>
         <w:lastRenderedPageBreak/>
-        <w:t xml:space="preserve">At the opposite, for the satchel and bag production </w:t>
+        <w:t xml:space="preserve">At the opposite, for the </w:t>
+      </w:r>
+      <w:r>
+        <w:rPr>
+          <w:sz w:val="24"/>
+        </w:rPr>
+        <w:t>bag</w:t>
+      </w:r>
+      <w:r>
+        <w:rPr>
+          <w:sz w:val="24"/>
+        </w:rPr>
+        <w:t xml:space="preserve"> and </w:t>
+      </w:r>
+      <w:r>
+        <w:rPr>
+          <w:sz w:val="24"/>
+        </w:rPr>
+        <w:t>box</w:t>
+      </w:r>
+      <w:bookmarkStart w:id="0" w:name="_GoBack"/>
+      <w:bookmarkEnd w:id="0"/>
+      <w:r>
+        <w:rPr>
+          <w:sz w:val="24"/>
+        </w:rPr>
+        <w:t xml:space="preserve"> production </w:t>
       </w:r>
       <w:r>
         <w:rPr>
@@ -1636,35 +1700,7 @@
           <w:sz w:val="24"/>
           <w:lang w:val="fr-FR"/>
         </w:rPr>
-        <w:t xml:space="preserve">Actuellement </w:t>
-      </w:r>
-      <w:r>
-        <w:rPr>
-          <w:sz w:val="24"/>
-          <w:lang w:val="fr-FR"/>
-        </w:rPr>
-        <w:t xml:space="preserve">nous </w:t>
-      </w:r>
-      <w:r>
-        <w:rPr>
-          <w:sz w:val="24"/>
-          <w:lang w:val="fr-FR"/>
-        </w:rPr>
-        <w:t>a</w:t>
-      </w:r>
-      <w:r>
-        <w:rPr>
-          <w:sz w:val="24"/>
-          <w:lang w:val="fr-FR"/>
-        </w:rPr>
-        <w:t>vons</w:t>
-      </w:r>
-      <w:r>
-        <w:rPr>
-          <w:sz w:val="24"/>
-          <w:lang w:val="fr-FR"/>
-        </w:rPr>
-        <w:t> :</w:t>
+        <w:t>Actuellement nous avons :</w:t>
       </w:r>
     </w:p>
     <w:p>
@@ -2240,19 +2276,19 @@
           <w:lang w:val="fr-FR"/>
         </w:rPr>
       </w:pPr>
-      <w:bookmarkStart w:id="0" w:name="_GoBack"/>
-      <w:bookmarkEnd w:id="0"/>
     </w:p>
     <w:p>
       <w:pPr>
         <w:pStyle w:val="Titre2"/>
         <w:rPr>
           <w:sz w:val="36"/>
+          <w:lang w:val="fr-FR"/>
         </w:rPr>
       </w:pPr>
       <w:r>
         <w:rPr>
           <w:sz w:val="32"/>
+          <w:lang w:val="fr-FR"/>
         </w:rPr>
         <w:t>Gestion des stocks</w:t>
       </w:r>

</xml_diff>